<commit_message>
Deploying to gh-pages-test from @ eea/CLMS_documents@e08362a357c7300d83c194bfe264a7c6aa341af1 🚀
</commit_message>
<xml_diff>
--- a/src/guidelines/ANNEX_IV_IT_Principles.docx
+++ b/src/guidelines/ANNEX_IV_IT_Principles.docx
@@ -138,11 +138,6 @@
         </w:p>
       </w:sdtContent>
     </w:sdt>
-    <w:p>
-      <w:r>
-        <w:br w:type="page"/>
-      </w:r>
-    </w:p>
     <w:bookmarkStart w:id="20" w:name="preface"/>
     <w:p>
       <w:pPr>

</xml_diff>